<commit_message>
quick aygül et al mention
</commit_message>
<xml_diff>
--- a/Project Plan Submission.docx
+++ b/Project Plan Submission.docx
@@ -189,7 +189,7 @@
     </w:p>
     <w:p>
       <w:pPr>
-        <w:pStyle w:val="ListParagraph"/>
+        <w:pStyle w:val="Paragraphedeliste"/>
         <w:numPr>
           <w:ilvl w:val="0"/>
           <w:numId w:val="3"/>
@@ -228,7 +228,7 @@
     </w:p>
     <w:p>
       <w:pPr>
-        <w:pStyle w:val="ListParagraph"/>
+        <w:pStyle w:val="Paragraphedeliste"/>
         <w:jc w:val="both"/>
         <w:rPr>
           <w:rFonts w:ascii="Arial" w:hAnsi="Arial" w:cs="Arial"/>
@@ -265,7 +265,7 @@
     </w:p>
     <w:p>
       <w:pPr>
-        <w:pStyle w:val="ListParagraph"/>
+        <w:pStyle w:val="Paragraphedeliste"/>
         <w:numPr>
           <w:ilvl w:val="0"/>
           <w:numId w:val="3"/>
@@ -304,7 +304,7 @@
     </w:p>
     <w:p>
       <w:pPr>
-        <w:pStyle w:val="ListParagraph"/>
+        <w:pStyle w:val="Paragraphedeliste"/>
         <w:jc w:val="both"/>
         <w:rPr>
           <w:rFonts w:ascii="Arial" w:hAnsi="Arial" w:cs="Arial"/>
@@ -351,7 +351,7 @@
     </w:p>
     <w:p>
       <w:pPr>
-        <w:pStyle w:val="ListParagraph"/>
+        <w:pStyle w:val="Paragraphedeliste"/>
         <w:numPr>
           <w:ilvl w:val="0"/>
           <w:numId w:val="3"/>
@@ -390,7 +390,7 @@
     </w:p>
     <w:p>
       <w:pPr>
-        <w:pStyle w:val="ListParagraph"/>
+        <w:pStyle w:val="Paragraphedeliste"/>
         <w:jc w:val="both"/>
         <w:rPr>
           <w:rFonts w:ascii="Arial" w:hAnsi="Arial" w:cs="Arial"/>
@@ -427,7 +427,7 @@
     </w:p>
     <w:p>
       <w:pPr>
-        <w:pStyle w:val="ListParagraph"/>
+        <w:pStyle w:val="Paragraphedeliste"/>
         <w:numPr>
           <w:ilvl w:val="0"/>
           <w:numId w:val="3"/>
@@ -474,7 +474,7 @@
     </w:p>
     <w:p>
       <w:pPr>
-        <w:pStyle w:val="ListParagraph"/>
+        <w:pStyle w:val="Paragraphedeliste"/>
         <w:jc w:val="both"/>
         <w:rPr>
           <w:rFonts w:ascii="Arial" w:hAnsi="Arial" w:cs="Arial"/>
@@ -579,7 +579,7 @@
     </w:p>
     <w:p>
       <w:pPr>
-        <w:pStyle w:val="ListParagraph"/>
+        <w:pStyle w:val="Paragraphedeliste"/>
         <w:numPr>
           <w:ilvl w:val="0"/>
           <w:numId w:val="4"/>
@@ -610,7 +610,7 @@
     </w:p>
     <w:p>
       <w:pPr>
-        <w:pStyle w:val="ListParagraph"/>
+        <w:pStyle w:val="Paragraphedeliste"/>
         <w:numPr>
           <w:ilvl w:val="0"/>
           <w:numId w:val="4"/>
@@ -665,7 +665,7 @@
     </w:p>
     <w:p>
       <w:pPr>
-        <w:pStyle w:val="ListParagraph"/>
+        <w:pStyle w:val="Paragraphedeliste"/>
         <w:numPr>
           <w:ilvl w:val="1"/>
           <w:numId w:val="4"/>
@@ -732,7 +732,39 @@
           <w:sz w:val="22"/>
           <w:szCs w:val="22"/>
         </w:rPr>
-        <w:t xml:space="preserve">more abstract constrains and Mixed Integer Programming to complete a bulk of the more straightforward computations. This is however subject to change as the project evolves and develops over </w:t>
+        <w:t xml:space="preserve">more abstract constrains and Mixed Integer Programming to complete a bulk of the more straightforward computations. </w:t>
+      </w:r>
+      <w:r>
+        <w:rPr>
+          <w:rFonts w:ascii="Arial" w:hAnsi="Arial" w:cs="Arial"/>
+          <w:sz w:val="22"/>
+          <w:szCs w:val="22"/>
+        </w:rPr>
+        <w:t>We are considering implementing aspects from the model presented by Aygül et al.</w:t>
+      </w:r>
+      <w:r>
+        <w:rPr>
+          <w:rFonts w:ascii="Arial" w:hAnsi="Arial" w:cs="Arial"/>
+          <w:sz w:val="22"/>
+          <w:szCs w:val="22"/>
+        </w:rPr>
+        <w:t xml:space="preserve"> (2025)</w:t>
+      </w:r>
+      <w:r>
+        <w:rPr>
+          <w:rFonts w:ascii="Arial" w:hAnsi="Arial" w:cs="Arial"/>
+          <w:sz w:val="22"/>
+          <w:szCs w:val="22"/>
+        </w:rPr>
+        <w:t xml:space="preserve">, particularly the common triples and course splitting considerations. </w:t>
+      </w:r>
+      <w:r>
+        <w:rPr>
+          <w:rFonts w:ascii="Arial" w:hAnsi="Arial" w:cs="Arial"/>
+          <w:sz w:val="22"/>
+          <w:szCs w:val="22"/>
+        </w:rPr>
+        <w:t xml:space="preserve">This is however subject to change as the project evolves and develops over </w:t>
       </w:r>
       <w:r>
         <w:rPr>
@@ -789,6 +821,7 @@
       <w:r>
         <w:rPr>
           <w:rFonts w:ascii="Arial" w:hAnsi="Arial" w:cs="Arial"/>
+          <w:noProof/>
           <w:sz w:val="22"/>
           <w:szCs w:val="22"/>
         </w:rPr>
@@ -868,6 +901,9 @@
         </w:rPr>
       </w:pPr>
       <w:r>
+        <w:rPr>
+          <w:noProof/>
+        </w:rPr>
         <w:lastRenderedPageBreak/>
         <w:drawing>
           <wp:inline distT="0" distB="0" distL="0" distR="0" wp14:anchorId="0D5582A3" wp14:editId="24817046">
@@ -919,6 +955,9 @@
         </w:drawing>
       </w:r>
       <w:r>
+        <w:rPr>
+          <w:noProof/>
+        </w:rPr>
         <w:drawing>
           <wp:inline distT="0" distB="0" distL="0" distR="0" wp14:anchorId="6FEE7006" wp14:editId="6FC5412E">
             <wp:extent cx="5875507" cy="6361430"/>
@@ -956,6 +995,54 @@
         </w:drawing>
       </w:r>
     </w:p>
+    <w:p>
+      <w:pPr>
+        <w:rPr>
+          <w:rFonts w:ascii="Arial" w:hAnsi="Arial" w:cs="Arial"/>
+          <w:sz w:val="22"/>
+          <w:szCs w:val="22"/>
+        </w:rPr>
+      </w:pPr>
+      <w:r>
+        <w:rPr>
+          <w:rFonts w:ascii="Arial" w:hAnsi="Arial" w:cs="Arial"/>
+          <w:sz w:val="22"/>
+          <w:szCs w:val="22"/>
+        </w:rPr>
+        <w:br w:type="page"/>
+      </w:r>
+      <w:r>
+        <w:rPr>
+          <w:rFonts w:ascii="Arial" w:hAnsi="Arial" w:cs="Arial"/>
+          <w:sz w:val="22"/>
+          <w:szCs w:val="22"/>
+        </w:rPr>
+        <w:lastRenderedPageBreak/>
+        <w:t>Appendix:</w:t>
+      </w:r>
+    </w:p>
+    <w:p>
+      <w:pPr>
+        <w:rPr>
+          <w:rFonts w:ascii="Arial" w:hAnsi="Arial" w:cs="Arial"/>
+          <w:sz w:val="22"/>
+          <w:szCs w:val="22"/>
+        </w:rPr>
+      </w:pPr>
+      <w:r>
+        <w:t xml:space="preserve">Aygül, Ö., Hellgren, T., Azizi, S., &amp; Trapp, A. C. (2025). A predict-and-prescribe framework for dynamic course scheduling toward strategic university scaling. </w:t>
+      </w:r>
+      <w:r>
+        <w:rPr>
+          <w:i/>
+          <w:iCs/>
+        </w:rPr>
+        <w:t>Omega</w:t>
+      </w:r>
+      <w:r>
+        <w:t>, 103406.</w:t>
+      </w:r>
+    </w:p>
     <w:sectPr>
       <w:pgSz w:w="11906" w:h="16838"/>
       <w:pgMar w:top="1152" w:right="1152" w:bottom="1152" w:left="1152" w:header="706" w:footer="706" w:gutter="0"/>
@@ -1020,7 +1107,7 @@
 <w:hdr xmlns:wpc="http://schemas.microsoft.com/office/word/2010/wordprocessingCanvas" xmlns:cx="http://schemas.microsoft.com/office/drawing/2014/chartex" xmlns:cx1="http://schemas.microsoft.com/office/drawing/2015/9/8/chartex" xmlns:cx2="http://schemas.microsoft.com/office/drawing/2015/10/21/chartex" xmlns:cx3="http://schemas.microsoft.com/office/drawing/2016/5/9/chartex" xmlns:cx4="http://schemas.microsoft.com/office/drawing/2016/5/10/chartex" xmlns:cx5="http://schemas.microsoft.com/office/drawing/2016/5/11/chartex" xmlns:cx6="http://schemas.microsoft.com/office/drawing/2016/5/12/chartex" xmlns:cx7="http://schemas.microsoft.com/office/drawing/2016/5/13/chartex" xmlns:cx8="http://schemas.microsoft.com/office/drawing/2016/5/14/chartex" xmlns:mc="http://schemas.openxmlformats.org/markup-compatibility/2006" xmlns:aink="http://schemas.microsoft.com/office/drawing/2016/ink" xmlns:am3d="http://schemas.microsoft.com/office/drawing/2017/model3d" xmlns:o="urn:schemas-microsoft-com:office:office" xmlns:oel="http://schemas.microsoft.com/office/2019/extlst" xmlns:r="http://schemas.openxmlformats.org/officeDocument/2006/relationships" xmlns:m="http://schemas.openxmlformats.org/officeDocument/2006/math" xmlns:v="urn:schemas-microsoft-com:vml" xmlns:wp14="http://schemas.microsoft.com/office/word/2010/wordprocessingDrawing" xmlns:wp="http://schemas.openxmlformats.org/drawingml/2006/wordprocessingDrawing" xmlns:w10="urn:schemas-microsoft-com:office:word" xmlns:w="http://schemas.openxmlformats.org/wordprocessingml/2006/main" xmlns:w14="http://schemas.microsoft.com/office/word/2010/wordml" xmlns:w15="http://schemas.microsoft.com/office/word/2012/wordml" xmlns:w16cex="http://schemas.microsoft.com/office/word/2018/wordml/cex" xmlns:w16cid="http://schemas.microsoft.com/office/word/2016/wordml/cid" xmlns:w16="http://schemas.microsoft.com/office/word/2018/wordml" xmlns:w16du="http://schemas.microsoft.com/office/word/2023/wordml/word16du" xmlns:w16sdtdh="http://schemas.microsoft.com/office/word/2020/wordml/sdtdatahash" xmlns:w16sdtfl="http://schemas.microsoft.com/office/word/2024/wordml/sdtformatlock" xmlns:w16se="http://schemas.microsoft.com/office/word/2015/wordml/symex" xmlns:wpg="http://schemas.microsoft.com/office/word/2010/wordprocessingGroup" xmlns:wpi="http://schemas.microsoft.com/office/word/2010/wordprocessingInk" xmlns:wne="http://schemas.microsoft.com/office/word/2006/wordml" xmlns:wps="http://schemas.microsoft.com/office/word/2010/wordprocessingShape" mc:Ignorable="w14 w15 w16se w16cid w16 w16cex w16sdtdh w16sdtfl w16du wp14">
   <w:p>
     <w:pPr>
-      <w:pStyle w:val="Title"/>
+      <w:pStyle w:val="Titre"/>
       <w:rPr>
         <w:rFonts w:ascii="Arial" w:hAnsi="Arial" w:cs="Arial"/>
         <w:sz w:val="28"/>
@@ -1050,7 +1137,25 @@
         <w:szCs w:val="28"/>
       </w:rPr>
       <w:tab/>
-      <w:t xml:space="preserve">            Zachakos, de Sousa, Willoughby, and House</w:t>
+      <w:t xml:space="preserve">            </w:t>
+    </w:r>
+    <w:proofErr w:type="spellStart"/>
+    <w:r>
+      <w:rPr>
+        <w:rFonts w:ascii="Arial" w:hAnsi="Arial" w:cs="Arial"/>
+        <w:sz w:val="28"/>
+        <w:szCs w:val="28"/>
+      </w:rPr>
+      <w:t>Zachakos</w:t>
+    </w:r>
+    <w:proofErr w:type="spellEnd"/>
+    <w:r>
+      <w:rPr>
+        <w:rFonts w:ascii="Arial" w:hAnsi="Arial" w:cs="Arial"/>
+        <w:sz w:val="28"/>
+        <w:szCs w:val="28"/>
+      </w:rPr>
+      <w:t>, de Sousa, Willoughby, and House</w:t>
     </w:r>
   </w:p>
 </w:hdr>
@@ -1901,11 +2006,11 @@
     <w:name w:val="Normal"/>
     <w:qFormat/>
   </w:style>
-  <w:style w:type="paragraph" w:styleId="Heading1">
+  <w:style w:type="paragraph" w:styleId="Titre1">
     <w:name w:val="heading 1"/>
     <w:basedOn w:val="Normal"/>
     <w:next w:val="Normal"/>
-    <w:link w:val="Heading1Char"/>
+    <w:link w:val="Titre1Car"/>
     <w:uiPriority w:val="9"/>
     <w:qFormat/>
     <w:rsid w:val="0058150C"/>
@@ -1922,11 +2027,11 @@
       <w:szCs w:val="40"/>
     </w:rPr>
   </w:style>
-  <w:style w:type="paragraph" w:styleId="Heading2">
+  <w:style w:type="paragraph" w:styleId="Titre2">
     <w:name w:val="heading 2"/>
     <w:basedOn w:val="Normal"/>
     <w:next w:val="Normal"/>
-    <w:link w:val="Heading2Char"/>
+    <w:link w:val="Titre2Car"/>
     <w:uiPriority w:val="9"/>
     <w:semiHidden/>
     <w:unhideWhenUsed/>
@@ -1945,11 +2050,11 @@
       <w:szCs w:val="32"/>
     </w:rPr>
   </w:style>
-  <w:style w:type="paragraph" w:styleId="Heading3">
+  <w:style w:type="paragraph" w:styleId="Titre3">
     <w:name w:val="heading 3"/>
     <w:basedOn w:val="Normal"/>
     <w:next w:val="Normal"/>
-    <w:link w:val="Heading3Char"/>
+    <w:link w:val="Titre3Car"/>
     <w:uiPriority w:val="9"/>
     <w:semiHidden/>
     <w:unhideWhenUsed/>
@@ -1968,11 +2073,11 @@
       <w:szCs w:val="28"/>
     </w:rPr>
   </w:style>
-  <w:style w:type="paragraph" w:styleId="Heading4">
+  <w:style w:type="paragraph" w:styleId="Titre4">
     <w:name w:val="heading 4"/>
     <w:basedOn w:val="Normal"/>
     <w:next w:val="Normal"/>
-    <w:link w:val="Heading4Char"/>
+    <w:link w:val="Titre4Car"/>
     <w:uiPriority w:val="9"/>
     <w:semiHidden/>
     <w:unhideWhenUsed/>
@@ -1991,11 +2096,11 @@
       <w:color w:val="0F4761" w:themeColor="accent1" w:themeShade="BF"/>
     </w:rPr>
   </w:style>
-  <w:style w:type="paragraph" w:styleId="Heading5">
+  <w:style w:type="paragraph" w:styleId="Titre5">
     <w:name w:val="heading 5"/>
     <w:basedOn w:val="Normal"/>
     <w:next w:val="Normal"/>
-    <w:link w:val="Heading5Char"/>
+    <w:link w:val="Titre5Car"/>
     <w:uiPriority w:val="9"/>
     <w:semiHidden/>
     <w:unhideWhenUsed/>
@@ -2012,11 +2117,11 @@
       <w:color w:val="0F4761" w:themeColor="accent1" w:themeShade="BF"/>
     </w:rPr>
   </w:style>
-  <w:style w:type="paragraph" w:styleId="Heading6">
+  <w:style w:type="paragraph" w:styleId="Titre6">
     <w:name w:val="heading 6"/>
     <w:basedOn w:val="Normal"/>
     <w:next w:val="Normal"/>
-    <w:link w:val="Heading6Char"/>
+    <w:link w:val="Titre6Car"/>
     <w:uiPriority w:val="9"/>
     <w:semiHidden/>
     <w:unhideWhenUsed/>
@@ -2035,11 +2140,11 @@
       <w:color w:val="595959" w:themeColor="text1" w:themeTint="A6"/>
     </w:rPr>
   </w:style>
-  <w:style w:type="paragraph" w:styleId="Heading7">
+  <w:style w:type="paragraph" w:styleId="Titre7">
     <w:name w:val="heading 7"/>
     <w:basedOn w:val="Normal"/>
     <w:next w:val="Normal"/>
-    <w:link w:val="Heading7Char"/>
+    <w:link w:val="Titre7Car"/>
     <w:uiPriority w:val="9"/>
     <w:semiHidden/>
     <w:unhideWhenUsed/>
@@ -2056,11 +2161,11 @@
       <w:color w:val="595959" w:themeColor="text1" w:themeTint="A6"/>
     </w:rPr>
   </w:style>
-  <w:style w:type="paragraph" w:styleId="Heading8">
+  <w:style w:type="paragraph" w:styleId="Titre8">
     <w:name w:val="heading 8"/>
     <w:basedOn w:val="Normal"/>
     <w:next w:val="Normal"/>
-    <w:link w:val="Heading8Char"/>
+    <w:link w:val="Titre8Car"/>
     <w:uiPriority w:val="9"/>
     <w:semiHidden/>
     <w:unhideWhenUsed/>
@@ -2079,11 +2184,11 @@
       <w:color w:val="272727" w:themeColor="text1" w:themeTint="D8"/>
     </w:rPr>
   </w:style>
-  <w:style w:type="paragraph" w:styleId="Heading9">
+  <w:style w:type="paragraph" w:styleId="Titre9">
     <w:name w:val="heading 9"/>
     <w:basedOn w:val="Normal"/>
     <w:next w:val="Normal"/>
-    <w:link w:val="Heading9Char"/>
+    <w:link w:val="Titre9Car"/>
     <w:uiPriority w:val="9"/>
     <w:semiHidden/>
     <w:unhideWhenUsed/>
@@ -2100,12 +2205,13 @@
       <w:color w:val="272727" w:themeColor="text1" w:themeTint="D8"/>
     </w:rPr>
   </w:style>
-  <w:style w:type="character" w:default="1" w:styleId="DefaultParagraphFont">
+  <w:style w:type="character" w:default="1" w:styleId="Policepardfaut">
     <w:name w:val="Default Paragraph Font"/>
     <w:uiPriority w:val="1"/>
+    <w:semiHidden/>
     <w:unhideWhenUsed/>
   </w:style>
-  <w:style w:type="table" w:default="1" w:styleId="TableNormal">
+  <w:style w:type="table" w:default="1" w:styleId="TableauNormal">
     <w:name w:val="Normal Table"/>
     <w:uiPriority w:val="99"/>
     <w:semiHidden/>
@@ -2120,16 +2226,16 @@
       </w:tblCellMar>
     </w:tblPr>
   </w:style>
-  <w:style w:type="numbering" w:default="1" w:styleId="NoList">
+  <w:style w:type="numbering" w:default="1" w:styleId="Aucuneliste">
     <w:name w:val="No List"/>
     <w:uiPriority w:val="99"/>
     <w:semiHidden/>
     <w:unhideWhenUsed/>
   </w:style>
-  <w:style w:type="character" w:customStyle="1" w:styleId="Heading1Char">
-    <w:name w:val="Heading 1 Char"/>
-    <w:basedOn w:val="DefaultParagraphFont"/>
-    <w:link w:val="Heading1"/>
+  <w:style w:type="character" w:customStyle="1" w:styleId="Titre1Car">
+    <w:name w:val="Titre 1 Car"/>
+    <w:basedOn w:val="Policepardfaut"/>
+    <w:link w:val="Titre1"/>
     <w:uiPriority w:val="9"/>
     <w:rsid w:val="0058150C"/>
     <w:rPr>
@@ -2139,10 +2245,10 @@
       <w:szCs w:val="40"/>
     </w:rPr>
   </w:style>
-  <w:style w:type="character" w:customStyle="1" w:styleId="Heading2Char">
-    <w:name w:val="Heading 2 Char"/>
-    <w:basedOn w:val="DefaultParagraphFont"/>
-    <w:link w:val="Heading2"/>
+  <w:style w:type="character" w:customStyle="1" w:styleId="Titre2Car">
+    <w:name w:val="Titre 2 Car"/>
+    <w:basedOn w:val="Policepardfaut"/>
+    <w:link w:val="Titre2"/>
     <w:uiPriority w:val="9"/>
     <w:semiHidden/>
     <w:rsid w:val="0058150C"/>
@@ -2153,10 +2259,10 @@
       <w:szCs w:val="32"/>
     </w:rPr>
   </w:style>
-  <w:style w:type="character" w:customStyle="1" w:styleId="Heading3Char">
-    <w:name w:val="Heading 3 Char"/>
-    <w:basedOn w:val="DefaultParagraphFont"/>
-    <w:link w:val="Heading3"/>
+  <w:style w:type="character" w:customStyle="1" w:styleId="Titre3Car">
+    <w:name w:val="Titre 3 Car"/>
+    <w:basedOn w:val="Policepardfaut"/>
+    <w:link w:val="Titre3"/>
     <w:uiPriority w:val="9"/>
     <w:semiHidden/>
     <w:rsid w:val="0058150C"/>
@@ -2167,10 +2273,10 @@
       <w:szCs w:val="28"/>
     </w:rPr>
   </w:style>
-  <w:style w:type="character" w:customStyle="1" w:styleId="Heading4Char">
-    <w:name w:val="Heading 4 Char"/>
-    <w:basedOn w:val="DefaultParagraphFont"/>
-    <w:link w:val="Heading4"/>
+  <w:style w:type="character" w:customStyle="1" w:styleId="Titre4Car">
+    <w:name w:val="Titre 4 Car"/>
+    <w:basedOn w:val="Policepardfaut"/>
+    <w:link w:val="Titre4"/>
     <w:uiPriority w:val="9"/>
     <w:semiHidden/>
     <w:rsid w:val="0058150C"/>
@@ -2181,10 +2287,10 @@
       <w:color w:val="0F4761" w:themeColor="accent1" w:themeShade="BF"/>
     </w:rPr>
   </w:style>
-  <w:style w:type="character" w:customStyle="1" w:styleId="Heading5Char">
-    <w:name w:val="Heading 5 Char"/>
-    <w:basedOn w:val="DefaultParagraphFont"/>
-    <w:link w:val="Heading5"/>
+  <w:style w:type="character" w:customStyle="1" w:styleId="Titre5Car">
+    <w:name w:val="Titre 5 Car"/>
+    <w:basedOn w:val="Policepardfaut"/>
+    <w:link w:val="Titre5"/>
     <w:uiPriority w:val="9"/>
     <w:semiHidden/>
     <w:rsid w:val="0058150C"/>
@@ -2193,10 +2299,10 @@
       <w:color w:val="0F4761" w:themeColor="accent1" w:themeShade="BF"/>
     </w:rPr>
   </w:style>
-  <w:style w:type="character" w:customStyle="1" w:styleId="Heading6Char">
-    <w:name w:val="Heading 6 Char"/>
-    <w:basedOn w:val="DefaultParagraphFont"/>
-    <w:link w:val="Heading6"/>
+  <w:style w:type="character" w:customStyle="1" w:styleId="Titre6Car">
+    <w:name w:val="Titre 6 Car"/>
+    <w:basedOn w:val="Policepardfaut"/>
+    <w:link w:val="Titre6"/>
     <w:uiPriority w:val="9"/>
     <w:semiHidden/>
     <w:rsid w:val="0058150C"/>
@@ -2207,10 +2313,10 @@
       <w:color w:val="595959" w:themeColor="text1" w:themeTint="A6"/>
     </w:rPr>
   </w:style>
-  <w:style w:type="character" w:customStyle="1" w:styleId="Heading7Char">
-    <w:name w:val="Heading 7 Char"/>
-    <w:basedOn w:val="DefaultParagraphFont"/>
-    <w:link w:val="Heading7"/>
+  <w:style w:type="character" w:customStyle="1" w:styleId="Titre7Car">
+    <w:name w:val="Titre 7 Car"/>
+    <w:basedOn w:val="Policepardfaut"/>
+    <w:link w:val="Titre7"/>
     <w:uiPriority w:val="9"/>
     <w:semiHidden/>
     <w:rsid w:val="0058150C"/>
@@ -2219,10 +2325,10 @@
       <w:color w:val="595959" w:themeColor="text1" w:themeTint="A6"/>
     </w:rPr>
   </w:style>
-  <w:style w:type="character" w:customStyle="1" w:styleId="Heading8Char">
-    <w:name w:val="Heading 8 Char"/>
-    <w:basedOn w:val="DefaultParagraphFont"/>
-    <w:link w:val="Heading8"/>
+  <w:style w:type="character" w:customStyle="1" w:styleId="Titre8Car">
+    <w:name w:val="Titre 8 Car"/>
+    <w:basedOn w:val="Policepardfaut"/>
+    <w:link w:val="Titre8"/>
     <w:uiPriority w:val="9"/>
     <w:semiHidden/>
     <w:rsid w:val="0058150C"/>
@@ -2233,10 +2339,10 @@
       <w:color w:val="272727" w:themeColor="text1" w:themeTint="D8"/>
     </w:rPr>
   </w:style>
-  <w:style w:type="character" w:customStyle="1" w:styleId="Heading9Char">
-    <w:name w:val="Heading 9 Char"/>
-    <w:basedOn w:val="DefaultParagraphFont"/>
-    <w:link w:val="Heading9"/>
+  <w:style w:type="character" w:customStyle="1" w:styleId="Titre9Car">
+    <w:name w:val="Titre 9 Car"/>
+    <w:basedOn w:val="Policepardfaut"/>
+    <w:link w:val="Titre9"/>
     <w:uiPriority w:val="9"/>
     <w:semiHidden/>
     <w:rsid w:val="0058150C"/>
@@ -2245,11 +2351,11 @@
       <w:color w:val="272727" w:themeColor="text1" w:themeTint="D8"/>
     </w:rPr>
   </w:style>
-  <w:style w:type="paragraph" w:styleId="Title">
+  <w:style w:type="paragraph" w:styleId="Titre">
     <w:name w:val="Title"/>
     <w:basedOn w:val="Normal"/>
     <w:next w:val="Normal"/>
-    <w:link w:val="TitleChar"/>
+    <w:link w:val="TitreCar"/>
     <w:uiPriority w:val="10"/>
     <w:qFormat/>
     <w:rsid w:val="0058150C"/>
@@ -2265,10 +2371,10 @@
       <w:szCs w:val="56"/>
     </w:rPr>
   </w:style>
-  <w:style w:type="character" w:customStyle="1" w:styleId="TitleChar">
-    <w:name w:val="Title Char"/>
-    <w:basedOn w:val="DefaultParagraphFont"/>
-    <w:link w:val="Title"/>
+  <w:style w:type="character" w:customStyle="1" w:styleId="TitreCar">
+    <w:name w:val="Titre Car"/>
+    <w:basedOn w:val="Policepardfaut"/>
+    <w:link w:val="Titre"/>
     <w:uiPriority w:val="10"/>
     <w:rsid w:val="0058150C"/>
     <w:rPr>
@@ -2279,11 +2385,11 @@
       <w:szCs w:val="56"/>
     </w:rPr>
   </w:style>
-  <w:style w:type="paragraph" w:styleId="Subtitle">
+  <w:style w:type="paragraph" w:styleId="Sous-titre">
     <w:name w:val="Subtitle"/>
     <w:basedOn w:val="Normal"/>
     <w:next w:val="Normal"/>
-    <w:link w:val="SubtitleChar"/>
+    <w:link w:val="Sous-titreCar"/>
     <w:uiPriority w:val="11"/>
     <w:qFormat/>
     <w:rsid w:val="0058150C"/>
@@ -2300,10 +2406,10 @@
       <w:szCs w:val="28"/>
     </w:rPr>
   </w:style>
-  <w:style w:type="character" w:customStyle="1" w:styleId="SubtitleChar">
-    <w:name w:val="Subtitle Char"/>
-    <w:basedOn w:val="DefaultParagraphFont"/>
-    <w:link w:val="Subtitle"/>
+  <w:style w:type="character" w:customStyle="1" w:styleId="Sous-titreCar">
+    <w:name w:val="Sous-titre Car"/>
+    <w:basedOn w:val="Policepardfaut"/>
+    <w:link w:val="Sous-titre"/>
     <w:uiPriority w:val="11"/>
     <w:rsid w:val="0058150C"/>
     <w:rPr>
@@ -2314,11 +2420,11 @@
       <w:szCs w:val="28"/>
     </w:rPr>
   </w:style>
-  <w:style w:type="paragraph" w:styleId="Quote">
+  <w:style w:type="paragraph" w:styleId="Citation">
     <w:name w:val="Quote"/>
     <w:basedOn w:val="Normal"/>
     <w:next w:val="Normal"/>
-    <w:link w:val="QuoteChar"/>
+    <w:link w:val="CitationCar"/>
     <w:uiPriority w:val="29"/>
     <w:qFormat/>
     <w:rsid w:val="0058150C"/>
@@ -2332,10 +2438,10 @@
       <w:color w:val="404040" w:themeColor="text1" w:themeTint="BF"/>
     </w:rPr>
   </w:style>
-  <w:style w:type="character" w:customStyle="1" w:styleId="QuoteChar">
-    <w:name w:val="Quote Char"/>
-    <w:basedOn w:val="DefaultParagraphFont"/>
-    <w:link w:val="Quote"/>
+  <w:style w:type="character" w:customStyle="1" w:styleId="CitationCar">
+    <w:name w:val="Citation Car"/>
+    <w:basedOn w:val="Policepardfaut"/>
+    <w:link w:val="Citation"/>
     <w:uiPriority w:val="29"/>
     <w:rsid w:val="0058150C"/>
     <w:rPr>
@@ -2344,7 +2450,7 @@
       <w:color w:val="404040" w:themeColor="text1" w:themeTint="BF"/>
     </w:rPr>
   </w:style>
-  <w:style w:type="paragraph" w:styleId="ListParagraph">
+  <w:style w:type="paragraph" w:styleId="Paragraphedeliste">
     <w:name w:val="List Paragraph"/>
     <w:basedOn w:val="Normal"/>
     <w:uiPriority w:val="34"/>
@@ -2355,9 +2461,9 @@
       <w:contextualSpacing/>
     </w:pPr>
   </w:style>
-  <w:style w:type="character" w:styleId="IntenseEmphasis">
+  <w:style w:type="character" w:styleId="Accentuationintense">
     <w:name w:val="Intense Emphasis"/>
-    <w:basedOn w:val="DefaultParagraphFont"/>
+    <w:basedOn w:val="Policepardfaut"/>
     <w:uiPriority w:val="21"/>
     <w:qFormat/>
     <w:rsid w:val="0058150C"/>
@@ -2367,11 +2473,11 @@
       <w:color w:val="0F4761" w:themeColor="accent1" w:themeShade="BF"/>
     </w:rPr>
   </w:style>
-  <w:style w:type="paragraph" w:styleId="IntenseQuote">
+  <w:style w:type="paragraph" w:styleId="Citationintense">
     <w:name w:val="Intense Quote"/>
     <w:basedOn w:val="Normal"/>
     <w:next w:val="Normal"/>
-    <w:link w:val="IntenseQuoteChar"/>
+    <w:link w:val="CitationintenseCar"/>
     <w:uiPriority w:val="30"/>
     <w:qFormat/>
     <w:rsid w:val="0058150C"/>
@@ -2390,10 +2496,10 @@
       <w:color w:val="0F4761" w:themeColor="accent1" w:themeShade="BF"/>
     </w:rPr>
   </w:style>
-  <w:style w:type="character" w:customStyle="1" w:styleId="IntenseQuoteChar">
-    <w:name w:val="Intense Quote Char"/>
-    <w:basedOn w:val="DefaultParagraphFont"/>
-    <w:link w:val="IntenseQuote"/>
+  <w:style w:type="character" w:customStyle="1" w:styleId="CitationintenseCar">
+    <w:name w:val="Citation intense Car"/>
+    <w:basedOn w:val="Policepardfaut"/>
+    <w:link w:val="Citationintense"/>
     <w:uiPriority w:val="30"/>
     <w:rsid w:val="0058150C"/>
     <w:rPr>
@@ -2402,9 +2508,9 @@
       <w:color w:val="0F4761" w:themeColor="accent1" w:themeShade="BF"/>
     </w:rPr>
   </w:style>
-  <w:style w:type="character" w:styleId="IntenseReference">
+  <w:style w:type="character" w:styleId="Rfrenceintense">
     <w:name w:val="Intense Reference"/>
-    <w:basedOn w:val="DefaultParagraphFont"/>
+    <w:basedOn w:val="Policepardfaut"/>
     <w:uiPriority w:val="32"/>
     <w:qFormat/>
     <w:rsid w:val="0058150C"/>
@@ -2416,10 +2522,10 @@
       <w:spacing w:val="5"/>
     </w:rPr>
   </w:style>
-  <w:style w:type="paragraph" w:styleId="Header">
+  <w:style w:type="paragraph" w:styleId="En-tte">
     <w:name w:val="header"/>
     <w:basedOn w:val="Normal"/>
-    <w:link w:val="HeaderChar"/>
+    <w:link w:val="En-tteCar"/>
     <w:uiPriority w:val="99"/>
     <w:unhideWhenUsed/>
     <w:rsid w:val="0087510E"/>
@@ -2431,17 +2537,17 @@
       <w:spacing w:after="0" w:line="240" w:lineRule="auto"/>
     </w:pPr>
   </w:style>
-  <w:style w:type="character" w:customStyle="1" w:styleId="HeaderChar">
-    <w:name w:val="Header Char"/>
-    <w:basedOn w:val="DefaultParagraphFont"/>
-    <w:link w:val="Header"/>
+  <w:style w:type="character" w:customStyle="1" w:styleId="En-tteCar">
+    <w:name w:val="En-tête Car"/>
+    <w:basedOn w:val="Policepardfaut"/>
+    <w:link w:val="En-tte"/>
     <w:uiPriority w:val="99"/>
     <w:rsid w:val="0087510E"/>
   </w:style>
-  <w:style w:type="paragraph" w:styleId="Footer">
+  <w:style w:type="paragraph" w:styleId="Pieddepage">
     <w:name w:val="footer"/>
     <w:basedOn w:val="Normal"/>
-    <w:link w:val="FooterChar"/>
+    <w:link w:val="PieddepageCar"/>
     <w:uiPriority w:val="99"/>
     <w:unhideWhenUsed/>
     <w:rsid w:val="0087510E"/>
@@ -2453,16 +2559,16 @@
       <w:spacing w:after="0" w:line="240" w:lineRule="auto"/>
     </w:pPr>
   </w:style>
-  <w:style w:type="character" w:customStyle="1" w:styleId="FooterChar">
-    <w:name w:val="Footer Char"/>
-    <w:basedOn w:val="DefaultParagraphFont"/>
-    <w:link w:val="Footer"/>
+  <w:style w:type="character" w:customStyle="1" w:styleId="PieddepageCar">
+    <w:name w:val="Pied de page Car"/>
+    <w:basedOn w:val="Policepardfaut"/>
+    <w:link w:val="Pieddepage"/>
     <w:uiPriority w:val="99"/>
     <w:rsid w:val="0087510E"/>
   </w:style>
-  <w:style w:type="table" w:styleId="TableGrid">
+  <w:style w:type="table" w:styleId="Grilledutableau">
     <w:name w:val="Table Grid"/>
-    <w:basedOn w:val="TableNormal"/>
+    <w:basedOn w:val="TableauNormal"/>
     <w:uiPriority w:val="39"/>
     <w:rsid w:val="00BB571D"/>
     <w:pPr>
@@ -2478,6 +2584,45 @@
         <w:insideV w:val="single" w:sz="4" w:space="0" w:color="auto"/>
       </w:tblBorders>
     </w:tblPr>
+  </w:style>
+  <w:style w:type="paragraph" w:styleId="Notedebasdepage">
+    <w:name w:val="footnote text"/>
+    <w:basedOn w:val="Normal"/>
+    <w:link w:val="NotedebasdepageCar"/>
+    <w:uiPriority w:val="99"/>
+    <w:semiHidden/>
+    <w:unhideWhenUsed/>
+    <w:rsid w:val="00C133EC"/>
+    <w:pPr>
+      <w:spacing w:after="0" w:line="240" w:lineRule="auto"/>
+    </w:pPr>
+    <w:rPr>
+      <w:sz w:val="20"/>
+      <w:szCs w:val="20"/>
+    </w:rPr>
+  </w:style>
+  <w:style w:type="character" w:customStyle="1" w:styleId="NotedebasdepageCar">
+    <w:name w:val="Note de bas de page Car"/>
+    <w:basedOn w:val="Policepardfaut"/>
+    <w:link w:val="Notedebasdepage"/>
+    <w:uiPriority w:val="99"/>
+    <w:semiHidden/>
+    <w:rsid w:val="00C133EC"/>
+    <w:rPr>
+      <w:sz w:val="20"/>
+      <w:szCs w:val="20"/>
+    </w:rPr>
+  </w:style>
+  <w:style w:type="character" w:styleId="Appelnotedebasdep">
+    <w:name w:val="footnote reference"/>
+    <w:basedOn w:val="Policepardfaut"/>
+    <w:uiPriority w:val="99"/>
+    <w:semiHidden/>
+    <w:unhideWhenUsed/>
+    <w:rsid w:val="00C133EC"/>
+    <w:rPr>
+      <w:vertAlign w:val="superscript"/>
+    </w:rPr>
   </w:style>
 </w:styles>
 </file>

</xml_diff>